<commit_message>
added minageus name to the documentation, kritharidis should also add his
</commit_message>
<xml_diff>
--- a/Documentation/Αναφορά Εξαμηνιαίας Εργασίας Βάσεων Δεδομένων.docx
+++ b/Documentation/Αναφορά Εξαμηνιαίας Εργασίας Βάσεων Δεδομένων.docx
@@ -518,6 +518,13 @@
                 <w:lang w:val="el-GR"/>
               </w:rPr>
             </w:pPr>
+            <w:r>
+              <w:rPr>
+                <w:rFonts w:ascii="Calibri" w:hAnsi="Calibri" w:cs="Calibri"/>
+                <w:lang w:val="el-GR"/>
+              </w:rPr>
+              <w:t>Μηνάγιας Δημήτριος</w:t>
+            </w:r>
           </w:p>
           <w:p>
             <w:pPr>
@@ -531,7 +538,82 @@
               </w:pBdr>
               <w:spacing w:line="240" w:lineRule="auto"/>
               <w:rPr>
+                <w:rFonts w:ascii="Calibri" w:hAnsi="Calibri" w:cs="Calibri"/>
                 <w:lang w:val="el-GR"/>
+              </w:rPr>
+            </w:pPr>
+            <w:r>
+              <w:rPr>
+                <w:rFonts w:ascii="Calibri" w:hAnsi="Calibri" w:cs="Calibri"/>
+                <w:lang w:val="el-GR"/>
+              </w:rPr>
+              <w:t>Αριθμός Μητρώου : 03122813</w:t>
+            </w:r>
+          </w:p>
+          <w:p>
+            <w:pPr>
+              <w:widowControl w:val="0"/>
+              <w:pBdr>
+                <w:top w:val="nil"/>
+                <w:left w:val="nil"/>
+                <w:bottom w:val="nil"/>
+                <w:right w:val="nil"/>
+                <w:between w:val="nil"/>
+              </w:pBdr>
+              <w:spacing w:line="240" w:lineRule="auto"/>
+              <w:rPr>
+                <w:rFonts w:ascii="Calibri" w:hAnsi="Calibri" w:cs="Calibri"/>
+                <w:lang w:val="en-US"/>
+              </w:rPr>
+            </w:pPr>
+            <w:r>
+              <w:rPr>
+                <w:rFonts w:ascii="Calibri" w:hAnsi="Calibri" w:cs="Calibri"/>
+                <w:lang w:val="en-US"/>
+              </w:rPr>
+              <w:t xml:space="preserve">Email: </w:t>
+            </w:r>
+            <w:hyperlink r:id="rId7" w:history="1">
+              <w:r>
+                <w:rPr>
+                  <w:rStyle w:val="Hyperlink"/>
+                  <w:rFonts w:ascii="Calibri" w:hAnsi="Calibri" w:cs="Calibri"/>
+                  <w:lang w:val="en-US"/>
+                </w:rPr>
+                <w:t>el22813@mail.ntua.gr</w:t>
+              </w:r>
+            </w:hyperlink>
+          </w:p>
+          <w:p>
+            <w:pPr>
+              <w:widowControl w:val="0"/>
+              <w:pBdr>
+                <w:top w:val="nil"/>
+                <w:left w:val="nil"/>
+                <w:bottom w:val="nil"/>
+                <w:right w:val="nil"/>
+                <w:between w:val="nil"/>
+              </w:pBdr>
+              <w:spacing w:line="240" w:lineRule="auto"/>
+              <w:rPr>
+                <w:rFonts w:ascii="Calibri" w:hAnsi="Calibri" w:cs="Calibri"/>
+                <w:lang w:val="en-US"/>
+              </w:rPr>
+            </w:pPr>
+          </w:p>
+          <w:p>
+            <w:pPr>
+              <w:widowControl w:val="0"/>
+              <w:pBdr>
+                <w:top w:val="nil"/>
+                <w:left w:val="nil"/>
+                <w:bottom w:val="nil"/>
+                <w:right w:val="nil"/>
+                <w:between w:val="nil"/>
+              </w:pBdr>
+              <w:spacing w:line="240" w:lineRule="auto"/>
+              <w:rPr>
+                <w:lang w:val="en-US"/>
               </w:rPr>
             </w:pPr>
           </w:p>
@@ -1139,7 +1221,7 @@
                     <pic:cNvPicPr/>
                   </pic:nvPicPr>
                   <pic:blipFill>
-                    <a:blip r:embed="rId7" cstate="print">
+                    <a:blip r:embed="rId8" cstate="print">
                       <a:extLst>
                         <a:ext uri="{28A0092B-C50C-407E-A947-70E740481C1C}">
                           <a14:useLocalDpi xmlns:a14="http://schemas.microsoft.com/office/drawing/2010/main" val="0"/>
@@ -1672,7 +1754,6 @@
           <w:rFonts w:ascii="Calibri" w:hAnsi="Calibri" w:cs="Calibri"/>
           <w:lang w:eastAsia="en-US"/>
         </w:rPr>
-        <w:lastRenderedPageBreak/>
         <w:t xml:space="preserve">Ο διαγωνισμός διαδραματίζεται σε επεισόδια σε καθένα από τα οποία επιλέγονται με τυχαίο τρόπο 10 εθνικές κουζίνες, 3 κριτές και 10 συνταγές. Στην υλοποίησή μας χρησιμοποιούμε δύο συσχετίσεις (relations) εκ των οποίων η μία συνδέει τους μάγειρες με τα επεισόδια για την αποθήκευση των κριτών ανά επεισόδιο και η δεύτερη συσχετίζει τα επεισόδια με τους μάγειρες και τις εθνικές συνταγές. Ένας περιορισμός του E-R μοντέλου είναι ότι δεν μπορεί να εκφράσει συσχετίσεις μεταξύ συσχετίσεων. </w:t>
       </w:r>
     </w:p>
@@ -2163,7 +2244,6 @@
           <w:lang w:eastAsia="en-US"/>
           <w14:ligatures w14:val="standardContextual"/>
         </w:rPr>
-        <w:lastRenderedPageBreak/>
         <w:drawing>
           <wp:anchor distT="0" distB="0" distL="114300" distR="114300" simplePos="0" relativeHeight="251661312" behindDoc="0" locked="0" layoutInCell="1" allowOverlap="1" wp14:anchorId="534EC843" wp14:editId="40047C04">
             <wp:simplePos x="0" y="0"/>
@@ -2188,7 +2268,7 @@
                     <pic:cNvPicPr/>
                   </pic:nvPicPr>
                   <pic:blipFill>
-                    <a:blip r:embed="rId8" cstate="print">
+                    <a:blip r:embed="rId9" cstate="print">
                       <a:extLst>
                         <a:ext uri="{28A0092B-C50C-407E-A947-70E740481C1C}">
                           <a14:useLocalDpi xmlns:a14="http://schemas.microsoft.com/office/drawing/2010/main" val="0"/>
@@ -2463,7 +2543,6 @@
           <w:szCs w:val="28"/>
           <w:lang w:val="el-GR"/>
         </w:rPr>
-        <w:lastRenderedPageBreak/>
         <w:t>Ευρετήρια</w:t>
       </w:r>
     </w:p>
@@ -2588,15 +2667,78 @@
         <w:jc w:val="both"/>
         <w:rPr>
           <w:rFonts w:ascii="Calibri" w:hAnsi="Calibri" w:cs="Calibri"/>
-          <w:lang w:val="el-GR"/>
-        </w:rPr>
-      </w:pPr>
-      <w:r>
-        <w:rPr>
-          <w:rFonts w:ascii="Calibri" w:hAnsi="Calibri" w:cs="Calibri"/>
-          <w:lang w:val="el-GR"/>
-        </w:rPr>
-        <w:t>Ο πίνακας Ingredients έχει primary key το name του.</w:t>
+          <w:lang w:val="en-US"/>
+        </w:rPr>
+      </w:pPr>
+      <w:r>
+        <w:rPr>
+          <w:rFonts w:ascii="Calibri" w:hAnsi="Calibri" w:cs="Calibri"/>
+          <w:lang w:val="el-GR"/>
+        </w:rPr>
+        <w:t>Ο</w:t>
+      </w:r>
+      <w:r>
+        <w:rPr>
+          <w:rFonts w:ascii="Calibri" w:hAnsi="Calibri" w:cs="Calibri"/>
+          <w:lang w:val="en-US"/>
+        </w:rPr>
+        <w:t xml:space="preserve"> </w:t>
+      </w:r>
+      <w:r>
+        <w:rPr>
+          <w:rFonts w:ascii="Calibri" w:hAnsi="Calibri" w:cs="Calibri"/>
+          <w:lang w:val="el-GR"/>
+        </w:rPr>
+        <w:t>πίνακας</w:t>
+      </w:r>
+      <w:r>
+        <w:rPr>
+          <w:rFonts w:ascii="Calibri" w:hAnsi="Calibri" w:cs="Calibri"/>
+          <w:lang w:val="en-US"/>
+        </w:rPr>
+        <w:t xml:space="preserve"> Ingredients </w:t>
+      </w:r>
+      <w:r>
+        <w:rPr>
+          <w:rFonts w:ascii="Calibri" w:hAnsi="Calibri" w:cs="Calibri"/>
+          <w:lang w:val="el-GR"/>
+        </w:rPr>
+        <w:t>έχει</w:t>
+      </w:r>
+      <w:r>
+        <w:rPr>
+          <w:rFonts w:ascii="Calibri" w:hAnsi="Calibri" w:cs="Calibri"/>
+          <w:lang w:val="en-US"/>
+        </w:rPr>
+        <w:t xml:space="preserve"> primary key </w:t>
+      </w:r>
+      <w:r>
+        <w:rPr>
+          <w:rFonts w:ascii="Calibri" w:hAnsi="Calibri" w:cs="Calibri"/>
+          <w:lang w:val="el-GR"/>
+        </w:rPr>
+        <w:t>το</w:t>
+      </w:r>
+      <w:r>
+        <w:rPr>
+          <w:rFonts w:ascii="Calibri" w:hAnsi="Calibri" w:cs="Calibri"/>
+          <w:lang w:val="en-US"/>
+        </w:rPr>
+        <w:t xml:space="preserve"> name </w:t>
+      </w:r>
+      <w:r>
+        <w:rPr>
+          <w:rFonts w:ascii="Calibri" w:hAnsi="Calibri" w:cs="Calibri"/>
+          <w:lang w:val="el-GR"/>
+        </w:rPr>
+        <w:t>του</w:t>
+      </w:r>
+      <w:r>
+        <w:rPr>
+          <w:rFonts w:ascii="Calibri" w:hAnsi="Calibri" w:cs="Calibri"/>
+          <w:lang w:val="en-US"/>
+        </w:rPr>
+        <w:t>.</w:t>
       </w:r>
     </w:p>
     <w:p>
@@ -2816,6 +2958,7 @@
           <w:rFonts w:ascii="Calibri" w:hAnsi="Calibri" w:cs="Calibri"/>
           <w:lang w:val="el-GR"/>
         </w:rPr>
+        <w:lastRenderedPageBreak/>
         <w:t>Ο πίνακας της εξειδίκευσης των μαγείρων Has_specialisation έχει primary key την τριάδα National_Cuisine_name, Cook_name, Cook_surname και foreign keys προς τον πίνακα των Εθνικών κουζινών και των μαγείρων αντίστοιχα.</w:t>
       </w:r>
     </w:p>
@@ -2882,7 +3025,6 @@
           <w:rFonts w:ascii="Calibri" w:hAnsi="Calibri" w:cs="Calibri"/>
           <w:lang w:val="el-GR"/>
         </w:rPr>
-        <w:lastRenderedPageBreak/>
         <w:t>Ο πίνακας των επεισοδίων έχει primary key τον αριθμό των επεισοδίων episode_number.</w:t>
       </w:r>
     </w:p>
@@ -3357,6 +3499,7 @@
           <w:rFonts w:ascii="Calibri" w:hAnsi="Calibri" w:cs="Calibri"/>
           <w:lang w:eastAsia="en-US"/>
         </w:rPr>
+        <w:lastRenderedPageBreak/>
         <w:t xml:space="preserve">Κάθε φορά που εισάγουμε έναν νέο μάγειρα, η </w:t>
       </w:r>
       <w:r>
@@ -3672,15 +3815,7 @@
           <w:rFonts w:ascii="Calibri" w:hAnsi="Calibri" w:cs="Calibri"/>
           <w:lang w:eastAsia="en-US"/>
         </w:rPr>
-        <w:t xml:space="preserve"> που ελέγχει αν θα τηρείται ο αντίστοιχος </w:t>
-      </w:r>
-      <w:r>
-        <w:rPr>
-          <w:rFonts w:ascii="Calibri" w:hAnsi="Calibri" w:cs="Calibri"/>
-          <w:lang w:eastAsia="en-US"/>
-        </w:rPr>
-        <w:lastRenderedPageBreak/>
-        <w:t xml:space="preserve">περιορισμός. </w:t>
+        <w:t xml:space="preserve"> που ελέγχει αν θα τηρείται ο αντίστοιχος περιορισμός. </w:t>
       </w:r>
       <w:r>
         <w:rPr>
@@ -4739,7 +4874,15 @@
           <w:rFonts w:ascii="Calibri" w:hAnsi="Calibri" w:cs="Calibri"/>
           <w:lang w:eastAsia="en-US"/>
         </w:rPr>
-        <w:t xml:space="preserve">ο μάγειρας δεν έχει χρησιμοποιηθεί 3 φορές </w:t>
+        <w:t xml:space="preserve">ο μάγειρας δεν έχει </w:t>
+      </w:r>
+      <w:r>
+        <w:rPr>
+          <w:rFonts w:ascii="Calibri" w:hAnsi="Calibri" w:cs="Calibri"/>
+          <w:lang w:eastAsia="en-US"/>
+        </w:rPr>
+        <w:lastRenderedPageBreak/>
+        <w:t xml:space="preserve">χρησιμοποιηθεί 3 φορές </w:t>
       </w:r>
       <w:r>
         <w:rPr>
@@ -5189,7 +5332,7 @@
         <w:jc w:val="both"/>
         <w:rPr>
           <w:rFonts w:ascii="Calibri" w:hAnsi="Calibri" w:cs="Calibri"/>
-          <w:lang w:val="en-US" w:eastAsia="en-US"/>
+          <w:lang w:eastAsia="en-US"/>
         </w:rPr>
       </w:pPr>
       <w:r>
@@ -5276,15 +5419,7 @@
           <w:rFonts w:ascii="Calibri" w:hAnsi="Calibri" w:cs="Calibri"/>
           <w:lang w:eastAsia="en-US"/>
         </w:rPr>
-        <w:t xml:space="preserve">Κατά αυτόν τον τρόπο η βάση μας είναι πλήρη και </w:t>
-      </w:r>
-      <w:r>
-        <w:rPr>
-          <w:rFonts w:ascii="Calibri" w:hAnsi="Calibri" w:cs="Calibri"/>
-          <w:lang w:eastAsia="en-US"/>
-        </w:rPr>
-        <w:lastRenderedPageBreak/>
-        <w:t xml:space="preserve">στην διάθεση των </w:t>
+        <w:t xml:space="preserve">Κατά αυτόν τον τρόπο η βάση μας είναι πλήρη και στην διάθεση των </w:t>
       </w:r>
       <w:r>
         <w:rPr>
@@ -5342,7 +5477,7 @@
         <w:jc w:val="both"/>
         <w:rPr>
           <w:rFonts w:ascii="Calibri" w:hAnsi="Calibri" w:cs="Calibri"/>
-          <w:lang w:val="en-US" w:eastAsia="en-US"/>
+          <w:lang w:eastAsia="en-US"/>
         </w:rPr>
       </w:pPr>
     </w:p>

</xml_diff>